<commit_message>
Finito di scrivere test case
</commit_message>
<xml_diff>
--- a/4_Diari/Gioele Cappellari/Diario Gioele Cappellari_26-01-2024.docx
+++ b/4_Diari/Gioele Cappellari/Diario Gioele Cappellari_26-01-2024.docx
@@ -114,14 +114,10 @@
               <w:rPr>
                 <w:rFonts w:ascii="Arial" w:hAnsi="Arial" w:cs="Arial"/>
               </w:rPr>
-              <w:t>1</w:t>
+              <w:t>26</w:t>
             </w:r>
-            <w:r>
-              <w:rPr>
-                <w:rFonts w:ascii="Arial" w:hAnsi="Arial" w:cs="Arial"/>
-              </w:rPr>
-              <w:t>9</w:t>
-            </w:r>
+            <w:bookmarkStart w:id="0" w:name="_GoBack"/>
+            <w:bookmarkEnd w:id="0"/>
             <w:r>
               <w:rPr>
                 <w:rFonts w:ascii="Arial" w:hAnsi="Arial" w:cs="Arial"/>
@@ -160,9 +156,9 @@
                 <w:rFonts w:ascii="Arial" w:hAnsi="Arial" w:cs="Arial"/>
               </w:rPr>
             </w:pPr>
-            <w:bookmarkStart w:id="0" w:name="OLE_LINK10"/>
-            <w:bookmarkStart w:id="1" w:name="OLE_LINK11"/>
-            <w:bookmarkStart w:id="2" w:name="OLE_LINK12"/>
+            <w:bookmarkStart w:id="1" w:name="OLE_LINK10"/>
+            <w:bookmarkStart w:id="2" w:name="OLE_LINK11"/>
+            <w:bookmarkStart w:id="3" w:name="OLE_LINK12"/>
             <w:r>
               <w:rPr>
                 <w:rFonts w:ascii="Arial" w:hAnsi="Arial" w:cs="Arial"/>
@@ -335,8 +331,6 @@
               </w:rPr>
               <w:t>Continuato a scrivere i test case</w:t>
             </w:r>
-            <w:bookmarkStart w:id="3" w:name="_GoBack"/>
-            <w:bookmarkEnd w:id="3"/>
             <w:r>
               <w:rPr>
                 <w:rFonts w:ascii="Arial" w:hAnsi="Arial" w:cs="Arial"/>
@@ -360,9 +354,9 @@
           </w:p>
         </w:tc>
       </w:tr>
-      <w:bookmarkEnd w:id="0"/>
       <w:bookmarkEnd w:id="1"/>
       <w:bookmarkEnd w:id="2"/>
+      <w:bookmarkEnd w:id="3"/>
     </w:tbl>
     <w:p>
       <w:pPr>
@@ -4145,6 +4139,7 @@
     <w:rsid w:val="00304ECD"/>
     <w:rsid w:val="003158F0"/>
     <w:rsid w:val="00331C62"/>
+    <w:rsid w:val="00337135"/>
     <w:rsid w:val="00357BE2"/>
     <w:rsid w:val="00392F29"/>
     <w:rsid w:val="003B7632"/>
@@ -5042,7 +5037,7 @@
 </file>
 
 <file path=customXml/itemProps1.xml><?xml version="1.0" encoding="utf-8"?>
-<ds:datastoreItem xmlns:ds="http://schemas.openxmlformats.org/officeDocument/2006/customXml" ds:itemID="{FAF1790A-01FF-4873-A30C-005B0A1DD689}">
+<ds:datastoreItem xmlns:ds="http://schemas.openxmlformats.org/officeDocument/2006/customXml" ds:itemID="{17023A1C-F5F1-479E-96F6-1A11B5E4EEC5}">
   <ds:schemaRefs>
     <ds:schemaRef ds:uri="http://schemas.openxmlformats.org/officeDocument/2006/bibliography"/>
   </ds:schemaRefs>

</xml_diff>